<commit_message>
Correction orthographique et syntaxique pour le poster
</commit_message>
<xml_diff>
--- a/Administration/AfficheGlouGlou/Conclusion.docx
+++ b/Administration/AfficheGlouGlou/Conclusion.docx
@@ -1,6 +1,6 @@
 
 <file path=word/document.xml><?xml version="1.0" encoding="utf-8"?>
-<w:document xmlns:wpc="http://schemas.microsoft.com/office/word/2010/wordprocessingCanvas" xmlns:mo="http://schemas.microsoft.com/office/mac/office/2008/main" xmlns:mc="http://schemas.openxmlformats.org/markup-compatibility/2006" xmlns:mv="urn:schemas-microsoft-com:mac:vml" xmlns:o="urn:schemas-microsoft-com:office:office" xmlns:r="http://schemas.openxmlformats.org/officeDocument/2006/relationships" xmlns:m="http://schemas.openxmlformats.org/officeDocument/2006/math" xmlns:v="urn:schemas-microsoft-com:vml" xmlns:wp14="http://schemas.microsoft.com/office/word/2010/wordprocessingDrawing" xmlns:wp="http://schemas.openxmlformats.org/drawingml/2006/wordprocessingDrawing" xmlns:w10="urn:schemas-microsoft-com:office:word" xmlns:w="http://schemas.openxmlformats.org/wordprocessingml/2006/main" xmlns:w14="http://schemas.microsoft.com/office/word/2010/wordml" xmlns:w15="http://schemas.microsoft.com/office/word/2012/wordml" xmlns:wpg="http://schemas.microsoft.com/office/word/2010/wordprocessingGroup" xmlns:wpi="http://schemas.microsoft.com/office/word/2010/wordprocessingInk" xmlns:wne="http://schemas.microsoft.com/office/word/2006/wordml" xmlns:wps="http://schemas.microsoft.com/office/word/2010/wordprocessingShape" mc:Ignorable="w14 w15 wp14">
+<w:document xmlns:wpc="http://schemas.microsoft.com/office/word/2010/wordprocessingCanvas" xmlns:mc="http://schemas.openxmlformats.org/markup-compatibility/2006" xmlns:o="urn:schemas-microsoft-com:office:office" xmlns:r="http://schemas.openxmlformats.org/officeDocument/2006/relationships" xmlns:m="http://schemas.openxmlformats.org/officeDocument/2006/math" xmlns:v="urn:schemas-microsoft-com:vml" xmlns:wp14="http://schemas.microsoft.com/office/word/2010/wordprocessingDrawing" xmlns:wp="http://schemas.openxmlformats.org/drawingml/2006/wordprocessingDrawing" xmlns:w10="urn:schemas-microsoft-com:office:word" xmlns:w="http://schemas.openxmlformats.org/wordprocessingml/2006/main" xmlns:w14="http://schemas.microsoft.com/office/word/2010/wordml" xmlns:w15="http://schemas.microsoft.com/office/word/2012/wordml" xmlns:wpg="http://schemas.microsoft.com/office/word/2010/wordprocessingGroup" xmlns:wpi="http://schemas.microsoft.com/office/word/2010/wordprocessingInk" xmlns:wne="http://schemas.microsoft.com/office/word/2006/wordml" xmlns:wps="http://schemas.microsoft.com/office/word/2010/wordprocessingShape" mc:Ignorable="w14 w15 wp14">
   <w:body>
     <w:p>
       <w:r>
@@ -9,19 +9,28 @@
     </w:p>
     <w:p>
       <w:r>
-        <w:t>Glouglou offre une approche ludique aux problèmes de mélange tout en fournissant u</w:t>
+        <w:t>Glouglou offre une approche ludique aux problèmes de mélange tout en fournissant un support solide à tout</w:t>
       </w:r>
       <w:r>
-        <w:t>n support solide à</w:t>
+        <w:t>e</w:t>
       </w:r>
       <w:r>
-        <w:t xml:space="preserve"> tout personne voulant apprendre</w:t>
+        <w:t xml:space="preserve"> personne v</w:t>
       </w:r>
       <w:r>
-        <w:t xml:space="preserve"> ou apponfondire ses connaissances dans le domaine des équations différentielles.</w:t>
+        <w:t>oulant apprendre ou app</w:t>
+      </w:r>
+      <w:r>
+        <w:t>ro</w:t>
       </w:r>
       <w:bookmarkStart w:id="0" w:name="_GoBack"/>
       <w:bookmarkEnd w:id="0"/>
+      <w:r>
+        <w:t>fondir</w:t>
+      </w:r>
+      <w:r>
+        <w:t xml:space="preserve"> ses connaissances dans le domaine des équations différentielles.</w:t>
+      </w:r>
     </w:p>
     <w:sectPr>
       <w:pgSz w:w="11900" w:h="16840"/>
@@ -47,7 +56,7 @@
     </w:rPrDefault>
     <w:pPrDefault/>
   </w:docDefaults>
-  <w:latentStyles w:defLockedState="0" w:defUIPriority="99" w:defSemiHidden="0" w:defUnhideWhenUsed="0" w:defQFormat="0" w:count="380">
+  <w:latentStyles w:defLockedState="0" w:defUIPriority="99" w:defSemiHidden="0" w:defUnhideWhenUsed="0" w:defQFormat="0" w:count="371">
     <w:lsdException w:name="Normal" w:uiPriority="0" w:qFormat="1"/>
     <w:lsdException w:name="heading 1" w:uiPriority="9" w:qFormat="1"/>
     <w:lsdException w:name="heading 2" w:semiHidden="1" w:uiPriority="9" w:unhideWhenUsed="1" w:qFormat="1"/>
@@ -204,15 +213,6 @@
     <w:lsdException w:name="Balloon Text" w:semiHidden="1" w:unhideWhenUsed="1"/>
     <w:lsdException w:name="Table Grid" w:uiPriority="39"/>
     <w:lsdException w:name="Table Theme" w:semiHidden="1" w:unhideWhenUsed="1"/>
-    <w:lsdException w:name="Note Level 1" w:semiHidden="1" w:unhideWhenUsed="1"/>
-    <w:lsdException w:name="Note Level 2" w:semiHidden="1" w:unhideWhenUsed="1"/>
-    <w:lsdException w:name="Note Level 3" w:semiHidden="1" w:unhideWhenUsed="1"/>
-    <w:lsdException w:name="Note Level 4" w:semiHidden="1" w:unhideWhenUsed="1"/>
-    <w:lsdException w:name="Note Level 5" w:semiHidden="1" w:unhideWhenUsed="1"/>
-    <w:lsdException w:name="Note Level 6" w:semiHidden="1" w:unhideWhenUsed="1"/>
-    <w:lsdException w:name="Note Level 7" w:semiHidden="1" w:unhideWhenUsed="1"/>
-    <w:lsdException w:name="Note Level 8" w:semiHidden="1" w:unhideWhenUsed="1"/>
-    <w:lsdException w:name="Note Level 9" w:semiHidden="1" w:unhideWhenUsed="1"/>
     <w:lsdException w:name="Placeholder Text" w:semiHidden="1"/>
     <w:lsdException w:name="No Spacing" w:uiPriority="1" w:qFormat="1"/>
     <w:lsdException w:name="Light Shading" w:uiPriority="60"/>

</xml_diff>